<commit_message>
_continue analysis of r0
</commit_message>
<xml_diff>
--- a/docs/conceptos_simulador.docx
+++ b/docs/conceptos_simulador.docx
@@ -4,6 +4,9 @@
   <w:body>
     <w:p/>
     <w:p>
+      <w:pPr>
+        <w:pStyle w:val="Heading1"/>
+      </w:pPr>
       <w:r>
         <w:t>OBJETIVO</w:t>
       </w:r>
@@ -14,6 +17,9 @@
       </w:r>
     </w:p>
     <w:p>
+      <w:pPr>
+        <w:pStyle w:val="Heading1"/>
+      </w:pPr>
       <w:r>
         <w:t>INDICADORES</w:t>
       </w:r>
@@ -63,7 +69,7 @@
         </w:numPr>
       </w:pPr>
       <w:r>
-        <w:t>Curados</w:t>
+        <w:t>Recuperados</w:t>
       </w:r>
     </w:p>
     <w:p>
@@ -89,6 +95,9 @@
       <w:r>
         <w:t>Saturación del sistema hospitalario: utilización de respiradores / camas</w:t>
       </w:r>
+      <w:r>
+        <w:t xml:space="preserve"> / personal médico</w:t>
+      </w:r>
     </w:p>
     <w:p>
       <w:pPr>
@@ -101,8 +110,14 @@
       <w:r>
         <w:t>R0</w:t>
       </w:r>
-    </w:p>
-    <w:p>
+      <w:r>
+        <w:t xml:space="preserve"> afectado por políticas</w:t>
+      </w:r>
+    </w:p>
+    <w:p>
+      <w:pPr>
+        <w:pStyle w:val="Heading1"/>
+      </w:pPr>
       <w:r>
         <w:t>PALANCAS</w:t>
       </w:r>
@@ -114,17 +129,44 @@
           <w:ilvl w:val="0"/>
           <w:numId w:val="1"/>
         </w:numPr>
-      </w:pPr>
-      <w:r>
+        <w:rPr>
+          <w:color w:val="FF0000"/>
+        </w:rPr>
+      </w:pPr>
+      <w:r>
+        <w:rPr>
+          <w:color w:val="FF0000"/>
+        </w:rPr>
         <w:t xml:space="preserve">Fechas de </w:t>
       </w:r>
       <w:r>
-        <w:t>Medidas gubernamentales</w:t>
-      </w:r>
-      <w:r>
+        <w:rPr>
+          <w:color w:val="FF0000"/>
+        </w:rPr>
+        <w:t xml:space="preserve">Medidas </w:t>
+      </w:r>
+      <w:r>
+        <w:rPr>
+          <w:color w:val="FF0000"/>
+        </w:rPr>
+        <w:t>G</w:t>
+      </w:r>
+      <w:r>
+        <w:rPr>
+          <w:color w:val="FF0000"/>
+        </w:rPr>
+        <w:t>ubernamentales</w:t>
+      </w:r>
+      <w:r>
+        <w:rPr>
+          <w:color w:val="FF0000"/>
+        </w:rPr>
         <w:t xml:space="preserve"> (ON/OFF)</w:t>
       </w:r>
       <w:r>
+        <w:rPr>
+          <w:color w:val="FF0000"/>
+        </w:rPr>
         <w:t>:</w:t>
       </w:r>
     </w:p>
@@ -185,10 +227,16 @@
         </w:numPr>
       </w:pPr>
       <w:r>
-        <w:t xml:space="preserve">Fechas </w:t>
-      </w:r>
-      <w:r>
-        <w:t>Medidas hospitalarias</w:t>
+        <w:t xml:space="preserve">Medidas </w:t>
+      </w:r>
+      <w:r>
+        <w:t>H</w:t>
+      </w:r>
+      <w:r>
+        <w:t>ospitalarias</w:t>
+      </w:r>
+      <w:r>
+        <w:t xml:space="preserve"> </w:t>
       </w:r>
     </w:p>
     <w:p>
@@ -202,6 +250,15 @@
       <w:r>
         <w:t>Aumentar capacidad de análisis de enfermedad</w:t>
       </w:r>
+      <w:r>
+        <w:t>: por ej</w:t>
+      </w:r>
+      <w:r>
+        <w:t>.</w:t>
+      </w:r>
+      <w:r>
+        <w:t xml:space="preserve"> 150/día que pase a 350/día</w:t>
+      </w:r>
     </w:p>
     <w:p>
       <w:pPr>
@@ -214,58 +271,446 @@
       <w:r>
         <w:t>Aumentar capacidad hospitalaria</w:t>
       </w:r>
-    </w:p>
-    <w:p>
-      <w:r>
-        <w:t>SUPUESTOS</w:t>
-      </w:r>
-    </w:p>
-    <w:p>
-      <w:r>
-        <w:t xml:space="preserve">La enfermedad tiene un R0 </w:t>
-      </w:r>
-      <w:r>
-        <w:t xml:space="preserve">de 2,5 cuando no se toman medidas para frenar su replicación. </w:t>
-      </w:r>
-    </w:p>
-    <w:p>
-      <w:pPr>
-        <w:pStyle w:val="ListParagraph"/>
-        <w:numPr>
-          <w:ilvl w:val="0"/>
-          <w:numId w:val="1"/>
-        </w:numPr>
-      </w:pPr>
-      <w:r>
-        <w:t>Dicho valor se ve modificado frente a las medidas gubernamentales de aislamiento.</w:t>
-      </w:r>
-    </w:p>
-    <w:p>
-      <w:pPr>
-        <w:pStyle w:val="ListParagraph"/>
-        <w:numPr>
-          <w:ilvl w:val="0"/>
-          <w:numId w:val="1"/>
-        </w:numPr>
-      </w:pPr>
-      <w:r>
-        <w:t xml:space="preserve">El periodo infeccioso, </w:t>
-      </w:r>
-      <w:proofErr w:type="gramStart"/>
-      <w:r>
-        <w:t>y</w:t>
-      </w:r>
-      <w:proofErr w:type="gramEnd"/>
-      <w:r>
-        <w:t xml:space="preserve"> por lo tanto, el R0 no s</w:t>
-      </w:r>
-    </w:p>
-    <w:p>
-      <w:pPr>
-        <w:pStyle w:val="ListParagraph"/>
-      </w:pPr>
+      <w:r>
+        <w:t>: por ej</w:t>
+      </w:r>
+      <w:r>
+        <w:t>.</w:t>
+      </w:r>
+      <w:r>
+        <w:t xml:space="preserve"> 1000 camas</w:t>
+      </w:r>
+      <w:r>
+        <w:rPr>
+          <w:color w:val="FF0000"/>
+        </w:rPr>
+        <w:t>(/</w:t>
+      </w:r>
+      <w:r>
+        <w:rPr>
+          <w:color w:val="FF0000"/>
+        </w:rPr>
+        <w:t xml:space="preserve">por tipo o con </w:t>
+      </w:r>
+      <w:r>
+        <w:rPr>
+          <w:color w:val="FF0000"/>
+        </w:rPr>
+        <w:t>respiradores</w:t>
+      </w:r>
+      <w:r>
+        <w:rPr>
+          <w:color w:val="FF0000"/>
+        </w:rPr>
+        <w:t>?)</w:t>
+      </w:r>
+      <w:r>
+        <w:rPr>
+          <w:color w:val="FF0000"/>
+        </w:rPr>
+        <w:t xml:space="preserve"> </w:t>
+      </w:r>
+      <w:r>
+        <w:t>a 1500</w:t>
+      </w:r>
+    </w:p>
+    <w:p>
+      <w:pPr>
+        <w:pStyle w:val="Heading1"/>
+      </w:pPr>
+      <w:r>
+        <w:t>SETEO INICIAL DE PARÁMETROS</w:t>
+      </w:r>
+    </w:p>
+    <w:p>
+      <w:pPr>
+        <w:rPr>
+          <w:b/>
+          <w:bCs/>
+        </w:rPr>
+      </w:pPr>
+      <w:r>
+        <w:rPr>
+          <w:b/>
+          <w:bCs/>
+        </w:rPr>
+        <w:t>Dinámica de transmisión</w:t>
+      </w:r>
+    </w:p>
+    <w:p>
+      <w:pPr>
+        <w:rPr>
+          <w:u w:val="single"/>
+        </w:rPr>
+      </w:pPr>
+      <w:r>
+        <w:rPr>
+          <w:u w:val="single"/>
+        </w:rPr>
+        <w:t>Inputs de población</w:t>
+      </w:r>
+    </w:p>
+    <w:p>
+      <w:pPr>
+        <w:pStyle w:val="ListParagraph"/>
+        <w:numPr>
+          <w:ilvl w:val="0"/>
+          <w:numId w:val="1"/>
+        </w:numPr>
+      </w:pPr>
+      <w:r>
+        <w:t>Tamaño de la población</w:t>
+      </w:r>
+      <w:r>
+        <w:t xml:space="preserve"> (absoluto): en cantidad de personas</w:t>
+      </w:r>
+    </w:p>
+    <w:p>
+      <w:pPr>
+        <w:pStyle w:val="ListParagraph"/>
+        <w:numPr>
+          <w:ilvl w:val="0"/>
+          <w:numId w:val="1"/>
+        </w:numPr>
+      </w:pPr>
+      <w:r>
+        <w:t>Cantidad inicial de infectados</w:t>
+      </w:r>
+      <w:r>
+        <w:t xml:space="preserve"> (absoluto): en cantidad de personas</w:t>
+      </w:r>
+    </w:p>
+    <w:p>
+      <w:pPr>
+        <w:rPr>
+          <w:u w:val="single"/>
+        </w:rPr>
+      </w:pPr>
+      <w:r>
+        <w:rPr>
+          <w:u w:val="single"/>
+        </w:rPr>
+        <w:t>R0</w:t>
+      </w:r>
+    </w:p>
+    <w:p>
+      <w:pPr>
+        <w:pStyle w:val="ListParagraph"/>
+        <w:numPr>
+          <w:ilvl w:val="0"/>
+          <w:numId w:val="1"/>
+        </w:numPr>
+      </w:pPr>
+      <w:r>
+        <w:t>R0: Número básico de reproducción original</w:t>
+      </w:r>
+    </w:p>
+    <w:p>
+      <w:pPr>
+        <w:rPr>
+          <w:u w:val="single"/>
+        </w:rPr>
+      </w:pPr>
+      <w:r>
+        <w:rPr>
+          <w:u w:val="single"/>
+        </w:rPr>
+        <w:t>Tiempos de transmisión</w:t>
+      </w:r>
+    </w:p>
+    <w:p>
+      <w:pPr>
+        <w:pStyle w:val="ListParagraph"/>
+        <w:numPr>
+          <w:ilvl w:val="0"/>
+          <w:numId w:val="1"/>
+        </w:numPr>
+      </w:pPr>
+      <w:r>
+        <w:t>Duración de periodo infeccioso: duración completa de la enfermedad</w:t>
+      </w:r>
+      <w:r>
+        <w:t xml:space="preserve"> (días)</w:t>
+      </w:r>
+    </w:p>
+    <w:p>
+      <w:pPr>
+        <w:pStyle w:val="ListParagraph"/>
+        <w:numPr>
+          <w:ilvl w:val="1"/>
+          <w:numId w:val="1"/>
+        </w:numPr>
+      </w:pPr>
+      <w:r>
+        <w:t>Tiempo de incubación (días)</w:t>
+      </w:r>
+    </w:p>
+    <w:p>
+      <w:pPr>
+        <w:pStyle w:val="ListParagraph"/>
+        <w:numPr>
+          <w:ilvl w:val="1"/>
+          <w:numId w:val="1"/>
+        </w:numPr>
+      </w:pPr>
+      <w:r>
+        <w:t xml:space="preserve">Tiempo que el paciente es infeccioso* </w:t>
+      </w:r>
+      <w:r>
+        <w:t>(días)</w:t>
+      </w:r>
+    </w:p>
+    <w:p>
+      <w:pPr>
+        <w:rPr>
+          <w:b/>
+          <w:bCs/>
+        </w:rPr>
+      </w:pPr>
+      <w:r>
+        <w:rPr>
+          <w:b/>
+          <w:bCs/>
+        </w:rPr>
+        <w:t>Dinámica clínica</w:t>
+      </w:r>
+    </w:p>
+    <w:p>
+      <w:pPr>
+        <w:rPr>
+          <w:u w:val="single"/>
+        </w:rPr>
+      </w:pPr>
+      <w:r>
+        <w:rPr>
+          <w:u w:val="single"/>
+        </w:rPr>
+        <w:t>Estadísticas de mo</w:t>
+      </w:r>
+      <w:r>
+        <w:rPr>
+          <w:u w:val="single"/>
+        </w:rPr>
+        <w:t>r</w:t>
+      </w:r>
       <w:bookmarkStart w:id="0" w:name="_GoBack"/>
       <w:bookmarkEnd w:id="0"/>
+      <w:r>
+        <w:rPr>
+          <w:u w:val="single"/>
+        </w:rPr>
+        <w:t>talidad</w:t>
+      </w:r>
+    </w:p>
+    <w:p>
+      <w:pPr>
+        <w:pStyle w:val="ListParagraph"/>
+        <w:numPr>
+          <w:ilvl w:val="0"/>
+          <w:numId w:val="1"/>
+        </w:numPr>
+      </w:pPr>
+      <w:r>
+        <w:t>Tasa de mortalidad (%): cantidad de muertes respecto de cantidad total de infectados</w:t>
+      </w:r>
+    </w:p>
+    <w:p>
+      <w:pPr>
+        <w:pStyle w:val="ListParagraph"/>
+        <w:numPr>
+          <w:ilvl w:val="0"/>
+          <w:numId w:val="1"/>
+        </w:numPr>
+      </w:pPr>
+      <w:r>
+        <w:lastRenderedPageBreak/>
+        <w:t>Tiempo promedio de muerte desde la infección (días)</w:t>
+      </w:r>
+    </w:p>
+    <w:p>
+      <w:pPr>
+        <w:rPr>
+          <w:u w:val="single"/>
+        </w:rPr>
+      </w:pPr>
+      <w:r>
+        <w:rPr>
+          <w:u w:val="single"/>
+        </w:rPr>
+        <w:t>Tiempos de recuperación</w:t>
+      </w:r>
+    </w:p>
+    <w:p>
+      <w:pPr>
+        <w:pStyle w:val="ListParagraph"/>
+        <w:numPr>
+          <w:ilvl w:val="0"/>
+          <w:numId w:val="1"/>
+        </w:numPr>
+      </w:pPr>
+      <w:r>
+        <w:t>Tiempo promedio de estadía en hospitalización (días)</w:t>
+      </w:r>
+    </w:p>
+    <w:p>
+      <w:pPr>
+        <w:pStyle w:val="ListParagraph"/>
+        <w:numPr>
+          <w:ilvl w:val="0"/>
+          <w:numId w:val="1"/>
+        </w:numPr>
+      </w:pPr>
+      <w:r>
+        <w:t>Tiempo promedio de recuperación para casos moderados (días)</w:t>
+      </w:r>
+    </w:p>
+    <w:p>
+      <w:pPr>
+        <w:rPr>
+          <w:u w:val="single"/>
+        </w:rPr>
+      </w:pPr>
+      <w:r>
+        <w:rPr>
+          <w:u w:val="single"/>
+        </w:rPr>
+        <w:t>Estadísticas de hospitalización</w:t>
+      </w:r>
+    </w:p>
+    <w:p>
+      <w:pPr>
+        <w:pStyle w:val="ListParagraph"/>
+        <w:numPr>
+          <w:ilvl w:val="0"/>
+          <w:numId w:val="1"/>
+        </w:numPr>
+      </w:pPr>
+      <w:r>
+        <w:t>Tasa de hospitalización (%): Casos que necesitan hospitalización sobre el total de casos infectados.</w:t>
+      </w:r>
+    </w:p>
+    <w:p>
+      <w:pPr>
+        <w:pStyle w:val="ListParagraph"/>
+        <w:numPr>
+          <w:ilvl w:val="0"/>
+          <w:numId w:val="1"/>
+        </w:numPr>
+      </w:pPr>
+      <w:r>
+        <w:t>Tiempo promedio hasta hospitalización (días)</w:t>
+      </w:r>
+    </w:p>
+    <w:p>
+      <w:pPr>
+        <w:pStyle w:val="Heading1"/>
+      </w:pPr>
+      <w:r>
+        <w:t>SUPUESTOS</w:t>
+      </w:r>
+    </w:p>
+    <w:p>
+      <w:r>
+        <w:t>R0: N</w:t>
+      </w:r>
+      <w:r>
+        <w:t>úmero promedio de casos nuevos que genera un caso dado a lo largo de un período infeccioso</w:t>
+      </w:r>
+      <w:r>
+        <w:t>.</w:t>
+      </w:r>
+    </w:p>
+    <w:p>
+      <w:r>
+        <w:t xml:space="preserve">La enfermedad tiene un R0 </w:t>
+      </w:r>
+      <w:r>
+        <w:t xml:space="preserve">de 2,5 cuando no se toman medidas para frenar su replicación. </w:t>
+      </w:r>
+    </w:p>
+    <w:p>
+      <w:pPr>
+        <w:pStyle w:val="ListParagraph"/>
+        <w:numPr>
+          <w:ilvl w:val="0"/>
+          <w:numId w:val="1"/>
+        </w:numPr>
+      </w:pPr>
+      <w:r>
+        <w:t xml:space="preserve">Dicho valor </w:t>
+      </w:r>
+      <w:r>
+        <w:rPr>
+          <w:b/>
+          <w:bCs/>
+        </w:rPr>
+        <w:t>se ve modificado frente a las medidas gubernamentales</w:t>
+      </w:r>
+      <w:r>
+        <w:t xml:space="preserve"> de aislamiento.</w:t>
+      </w:r>
+    </w:p>
+    <w:p>
+      <w:pPr>
+        <w:pStyle w:val="ListParagraph"/>
+        <w:numPr>
+          <w:ilvl w:val="0"/>
+          <w:numId w:val="1"/>
+        </w:numPr>
+      </w:pPr>
+      <w:r>
+        <w:t xml:space="preserve">El periodo infeccioso </w:t>
+      </w:r>
+      <w:r>
+        <w:t>y,</w:t>
+      </w:r>
+      <w:r>
+        <w:t xml:space="preserve"> por lo tanto, </w:t>
+      </w:r>
+      <w:r>
+        <w:rPr>
+          <w:b/>
+          <w:bCs/>
+        </w:rPr>
+        <w:t>el R0 no s</w:t>
+      </w:r>
+      <w:r>
+        <w:rPr>
+          <w:b/>
+          <w:bCs/>
+        </w:rPr>
+        <w:t>e reduce con la hospitalización</w:t>
+      </w:r>
+      <w:r>
+        <w:t>. Además, dada la duración del periodo infeccioso, es muy poco probable que se dé de alta un paciente que todavía sigue contagiando.</w:t>
+      </w:r>
+      <w:r>
+        <w:t xml:space="preserve"> </w:t>
+      </w:r>
+      <w:r>
+        <w:rPr>
+          <w:b/>
+          <w:bCs/>
+        </w:rPr>
+        <w:t>La hospitalización solamente reduce la tasa de mortalidad.</w:t>
+      </w:r>
+    </w:p>
+    <w:p>
+      <w:pPr>
+        <w:pStyle w:val="ListParagraph"/>
+        <w:numPr>
+          <w:ilvl w:val="0"/>
+          <w:numId w:val="1"/>
+        </w:numPr>
+      </w:pPr>
+      <w:r>
+        <w:t>La cantidad de nuevos casos que genera un caso dado infectado por día, a lo largo de su enfermedad, no es constante. En general, se registra un pico alrededor de 2 o 3 días después del primer síntoma.</w:t>
+      </w:r>
+    </w:p>
+    <w:p>
+      <w:pPr>
+        <w:pStyle w:val="ListParagraph"/>
+      </w:pPr>
     </w:p>
     <w:p>
       <w:pPr>
@@ -1086,6 +1531,27 @@
     <w:name w:val="Normal"/>
     <w:qFormat/>
   </w:style>
+  <w:style w:type="paragraph" w:styleId="Heading1">
+    <w:name w:val="heading 1"/>
+    <w:basedOn w:val="Normal"/>
+    <w:next w:val="Normal"/>
+    <w:link w:val="Heading1Char"/>
+    <w:uiPriority w:val="9"/>
+    <w:qFormat/>
+    <w:rsid w:val="00056F24"/>
+    <w:pPr>
+      <w:keepNext/>
+      <w:keepLines/>
+      <w:spacing w:before="240" w:after="0"/>
+      <w:outlineLvl w:val="0"/>
+    </w:pPr>
+    <w:rPr>
+      <w:rFonts w:asciiTheme="majorHAnsi" w:eastAsiaTheme="majorEastAsia" w:hAnsiTheme="majorHAnsi" w:cstheme="majorBidi"/>
+      <w:color w:val="2F5496" w:themeColor="accent1" w:themeShade="BF"/>
+      <w:sz w:val="32"/>
+      <w:szCs w:val="32"/>
+    </w:rPr>
+  </w:style>
   <w:style w:type="character" w:default="1" w:styleId="DefaultParagraphFont">
     <w:name w:val="Default Paragraph Font"/>
     <w:uiPriority w:val="1"/>
@@ -1123,6 +1589,19 @@
       <w:ind w:left="720"/>
       <w:contextualSpacing/>
     </w:pPr>
+  </w:style>
+  <w:style w:type="character" w:customStyle="1" w:styleId="Heading1Char">
+    <w:name w:val="Heading 1 Char"/>
+    <w:basedOn w:val="DefaultParagraphFont"/>
+    <w:link w:val="Heading1"/>
+    <w:uiPriority w:val="9"/>
+    <w:rsid w:val="00056F24"/>
+    <w:rPr>
+      <w:rFonts w:asciiTheme="majorHAnsi" w:eastAsiaTheme="majorEastAsia" w:hAnsiTheme="majorHAnsi" w:cstheme="majorBidi"/>
+      <w:color w:val="2F5496" w:themeColor="accent1" w:themeShade="BF"/>
+      <w:sz w:val="32"/>
+      <w:szCs w:val="32"/>
+    </w:rPr>
   </w:style>
 </w:styles>
 </file>
@@ -1420,4 +1899,16 @@
     </a:ext>
   </a:extLst>
 </a:theme>
+</file>
+
+<file path=customXml/item1.xml><?xml version="1.0" encoding="utf-8"?>
+<b:Sources xmlns:b="http://schemas.openxmlformats.org/officeDocument/2006/bibliography" xmlns="http://schemas.openxmlformats.org/officeDocument/2006/bibliography" SelectedStyle="\APASixthEditionOfficeOnline.xsl" StyleName="APA" Version="6"/>
+</file>
+
+<file path=customXml/itemProps1.xml><?xml version="1.0" encoding="utf-8"?>
+<ds:datastoreItem xmlns:ds="http://schemas.openxmlformats.org/officeDocument/2006/customXml" ds:itemID="{7A4A07E9-7560-4EDF-8553-1BCFAF9885A4}">
+  <ds:schemaRefs>
+    <ds:schemaRef ds:uri="http://schemas.openxmlformats.org/officeDocument/2006/bibliography"/>
+  </ds:schemaRefs>
+</ds:datastoreItem>
 </file>
</xml_diff>